<commit_message>
Correções nos casos de teste 55,56 e 59
</commit_message>
<xml_diff>
--- a/4.4 Caso de Teste - UC-59 Cadastrar reserva.docx
+++ b/4.4 Caso de Teste - UC-59 Cadastrar reserva.docx
@@ -2,6 +2,1610 @@
 <file path=word/document.xml><?xml version="1.0" encoding="utf-8"?>
 <w:document xmlns:wpc="http://schemas.microsoft.com/office/word/2010/wordprocessingCanvas" xmlns:mc="http://schemas.openxmlformats.org/markup-compatibility/2006" xmlns:o="urn:schemas-microsoft-com:office:office" xmlns:r="http://schemas.openxmlformats.org/officeDocument/2006/relationships" xmlns:m="http://schemas.openxmlformats.org/officeDocument/2006/math" xmlns:v="urn:schemas-microsoft-com:vml" xmlns:wp14="http://schemas.microsoft.com/office/word/2010/wordprocessingDrawing" xmlns:wp="http://schemas.openxmlformats.org/drawingml/2006/wordprocessingDrawing" xmlns:w10="urn:schemas-microsoft-com:office:word" xmlns:w="http://schemas.openxmlformats.org/wordprocessingml/2006/main" xmlns:w14="http://schemas.microsoft.com/office/word/2010/wordml" xmlns:w15="http://schemas.microsoft.com/office/word/2012/wordml" xmlns:wpg="http://schemas.microsoft.com/office/word/2010/wordprocessingGroup" xmlns:wpi="http://schemas.microsoft.com/office/word/2010/wordprocessingInk" xmlns:wne="http://schemas.microsoft.com/office/word/2006/wordml" xmlns:wps="http://schemas.microsoft.com/office/word/2010/wordprocessingShape" mc:Ignorable="w14 w15 wp14">
   <w:body>
+    <w:tbl>
+      <w:tblPr>
+        <w:tblW w:w="9214" w:type="dxa"/>
+        <w:tblInd w:w="-72" w:type="dxa"/>
+        <w:tblBorders>
+          <w:top w:val="single" w:sz="4" w:space="0" w:color="auto"/>
+          <w:left w:val="single" w:sz="4" w:space="0" w:color="auto"/>
+          <w:bottom w:val="single" w:sz="4" w:space="0" w:color="auto"/>
+          <w:right w:val="single" w:sz="4" w:space="0" w:color="auto"/>
+          <w:insideH w:val="single" w:sz="4" w:space="0" w:color="auto"/>
+          <w:insideV w:val="single" w:sz="4" w:space="0" w:color="auto"/>
+        </w:tblBorders>
+        <w:tblLayout w:type="fixed"/>
+        <w:tblCellMar>
+          <w:left w:w="70" w:type="dxa"/>
+          <w:right w:w="70" w:type="dxa"/>
+        </w:tblCellMar>
+        <w:tblLook w:val="0000" w:firstRow="0" w:lastRow="0" w:firstColumn="0" w:lastColumn="0" w:noHBand="0" w:noVBand="0"/>
+      </w:tblPr>
+      <w:tblGrid>
+        <w:gridCol w:w="1135"/>
+        <w:gridCol w:w="1134"/>
+        <w:gridCol w:w="2268"/>
+        <w:gridCol w:w="2126"/>
+        <w:gridCol w:w="2551"/>
+      </w:tblGrid>
+      <w:tr>
+        <w:tc>
+          <w:tcPr>
+            <w:tcW w:w="1135" w:type="dxa"/>
+            <w:tcBorders>
+              <w:bottom w:val="single" w:sz="4" w:space="0" w:color="auto"/>
+            </w:tcBorders>
+            <w:shd w:val="clear" w:color="auto" w:fill="BFBFBF" w:themeFill="background1" w:themeFillShade="BF"/>
+          </w:tcPr>
+          <w:p>
+            <w:pPr>
+              <w:pStyle w:val="Cabealho"/>
+              <w:jc w:val="center"/>
+              <w:rPr>
+                <w:rFonts w:ascii="Arial" w:hAnsi="Arial" w:cs="Arial"/>
+                <w:b/>
+              </w:rPr>
+            </w:pPr>
+            <w:r>
+              <w:rPr>
+                <w:rFonts w:ascii="Arial" w:hAnsi="Arial" w:cs="Arial"/>
+                <w:b/>
+              </w:rPr>
+              <w:t>CT NO.</w:t>
+            </w:r>
+          </w:p>
+        </w:tc>
+        <w:tc>
+          <w:tcPr>
+            <w:tcW w:w="8079" w:type="dxa"/>
+            <w:gridSpan w:val="4"/>
+            <w:tcBorders>
+              <w:bottom w:val="single" w:sz="4" w:space="0" w:color="auto"/>
+            </w:tcBorders>
+            <w:shd w:val="clear" w:color="auto" w:fill="BFBFBF" w:themeFill="background1" w:themeFillShade="BF"/>
+            <w:vAlign w:val="center"/>
+          </w:tcPr>
+          <w:p>
+            <w:pPr>
+              <w:pStyle w:val="Cabealho"/>
+              <w:jc w:val="center"/>
+              <w:rPr>
+                <w:rFonts w:ascii="Arial" w:hAnsi="Arial" w:cs="Arial"/>
+                <w:b/>
+              </w:rPr>
+            </w:pPr>
+            <w:r>
+              <w:rPr>
+                <w:rFonts w:ascii="Arial" w:hAnsi="Arial" w:cs="Arial"/>
+                <w:b/>
+              </w:rPr>
+              <w:t>PROPÓSITO</w:t>
+            </w:r>
+          </w:p>
+        </w:tc>
+      </w:tr>
+      <w:tr>
+        <w:trPr>
+          <w:trHeight w:val="189"/>
+        </w:trPr>
+        <w:tc>
+          <w:tcPr>
+            <w:tcW w:w="1135" w:type="dxa"/>
+            <w:tcBorders>
+              <w:bottom w:val="single" w:sz="4" w:space="0" w:color="auto"/>
+            </w:tcBorders>
+          </w:tcPr>
+          <w:p>
+            <w:pPr>
+              <w:pStyle w:val="Cabealho"/>
+              <w:jc w:val="center"/>
+              <w:rPr>
+                <w:rFonts w:ascii="Arial" w:hAnsi="Arial" w:cs="Arial"/>
+                <w:b/>
+                <w:bCs/>
+              </w:rPr>
+            </w:pPr>
+            <w:r>
+              <w:rPr>
+                <w:rFonts w:ascii="Arial" w:hAnsi="Arial" w:cs="Arial"/>
+                <w:b/>
+                <w:bCs/>
+                <w:sz w:val="24"/>
+              </w:rPr>
+              <w:t>01</w:t>
+            </w:r>
+          </w:p>
+        </w:tc>
+        <w:tc>
+          <w:tcPr>
+            <w:tcW w:w="8079" w:type="dxa"/>
+            <w:gridSpan w:val="4"/>
+            <w:tcBorders>
+              <w:bottom w:val="single" w:sz="4" w:space="0" w:color="auto"/>
+            </w:tcBorders>
+          </w:tcPr>
+          <w:p>
+            <w:pPr>
+              <w:pStyle w:val="Cabealho"/>
+              <w:rPr>
+                <w:rFonts w:ascii="Arial" w:hAnsi="Arial" w:cs="Arial"/>
+                <w:b/>
+                <w:bCs/>
+              </w:rPr>
+            </w:pPr>
+            <w:r>
+              <w:rPr>
+                <w:rFonts w:ascii="Arial" w:hAnsi="Arial" w:cs="Arial"/>
+                <w:b/>
+                <w:bCs/>
+              </w:rPr>
+              <w:t>VALIDAR O CADASTRO DE RESERVA</w:t>
+            </w:r>
+          </w:p>
+        </w:tc>
+      </w:tr>
+      <w:tr>
+        <w:tc>
+          <w:tcPr>
+            <w:tcW w:w="9214" w:type="dxa"/>
+            <w:gridSpan w:val="5"/>
+            <w:tcBorders>
+              <w:bottom w:val="single" w:sz="4" w:space="0" w:color="auto"/>
+            </w:tcBorders>
+            <w:shd w:val="clear" w:color="auto" w:fill="BFBFBF" w:themeFill="background1" w:themeFillShade="BF"/>
+          </w:tcPr>
+          <w:p>
+            <w:pPr>
+              <w:pStyle w:val="Cabealho"/>
+              <w:jc w:val="center"/>
+              <w:rPr>
+                <w:rFonts w:ascii="Arial" w:hAnsi="Arial" w:cs="Arial"/>
+                <w:b/>
+              </w:rPr>
+            </w:pPr>
+            <w:r>
+              <w:rPr>
+                <w:rFonts w:ascii="Arial" w:hAnsi="Arial" w:cs="Arial"/>
+                <w:b/>
+              </w:rPr>
+              <w:t>PRÉ-CONDIÇÕES</w:t>
+            </w:r>
+          </w:p>
+        </w:tc>
+      </w:tr>
+      <w:tr>
+        <w:trPr>
+          <w:trHeight w:val="189"/>
+        </w:trPr>
+        <w:tc>
+          <w:tcPr>
+            <w:tcW w:w="9214" w:type="dxa"/>
+            <w:gridSpan w:val="5"/>
+            <w:tcBorders>
+              <w:bottom w:val="single" w:sz="4" w:space="0" w:color="auto"/>
+            </w:tcBorders>
+          </w:tcPr>
+          <w:p>
+            <w:pPr>
+              <w:pStyle w:val="Cabealho"/>
+              <w:rPr>
+                <w:rFonts w:ascii="Arial" w:hAnsi="Arial" w:cs="Arial"/>
+                <w:b/>
+                <w:bCs/>
+              </w:rPr>
+            </w:pPr>
+            <w:r>
+              <w:rPr>
+                <w:rFonts w:ascii="Arial" w:hAnsi="Arial" w:cs="Arial"/>
+                <w:b/>
+                <w:bCs/>
+              </w:rPr>
+              <w:t>T</w:t>
+            </w:r>
+            <w:r>
+              <w:rPr>
+                <w:rFonts w:ascii="Arial" w:hAnsi="Arial" w:cs="Arial"/>
+                <w:b/>
+                <w:bCs/>
+              </w:rPr>
+              <w:t>este número 3 do caso de teste 2</w:t>
+            </w:r>
+            <w:r>
+              <w:rPr>
+                <w:rFonts w:ascii="Arial" w:hAnsi="Arial" w:cs="Arial"/>
+                <w:b/>
+                <w:bCs/>
+              </w:rPr>
+              <w:t xml:space="preserve"> executado previamente.</w:t>
+            </w:r>
+          </w:p>
+          <w:p>
+            <w:pPr>
+              <w:pStyle w:val="Cabealho"/>
+              <w:rPr>
+                <w:rFonts w:ascii="Arial" w:hAnsi="Arial" w:cs="Arial"/>
+                <w:b/>
+                <w:bCs/>
+              </w:rPr>
+            </w:pPr>
+            <w:r>
+              <w:rPr>
+                <w:rFonts w:ascii="Arial" w:hAnsi="Arial" w:cs="Arial"/>
+                <w:b/>
+                <w:bCs/>
+              </w:rPr>
+              <w:t>T</w:t>
+            </w:r>
+            <w:r>
+              <w:rPr>
+                <w:rFonts w:ascii="Arial" w:hAnsi="Arial" w:cs="Arial"/>
+                <w:b/>
+                <w:bCs/>
+              </w:rPr>
+              <w:t>este número 3 do caso de teste 3</w:t>
+            </w:r>
+            <w:r>
+              <w:rPr>
+                <w:rFonts w:ascii="Arial" w:hAnsi="Arial" w:cs="Arial"/>
+                <w:b/>
+                <w:bCs/>
+              </w:rPr>
+              <w:t xml:space="preserve"> executado previamente.</w:t>
+            </w:r>
+          </w:p>
+        </w:tc>
+      </w:tr>
+      <w:tr>
+        <w:trPr>
+          <w:trHeight w:val="473"/>
+        </w:trPr>
+        <w:tc>
+          <w:tcPr>
+            <w:tcW w:w="2269" w:type="dxa"/>
+            <w:gridSpan w:val="2"/>
+            <w:tcBorders>
+              <w:bottom w:val="single" w:sz="4" w:space="0" w:color="auto"/>
+            </w:tcBorders>
+            <w:shd w:val="clear" w:color="auto" w:fill="BFBFBF" w:themeFill="background1" w:themeFillShade="BF"/>
+            <w:vAlign w:val="center"/>
+          </w:tcPr>
+          <w:p>
+            <w:pPr>
+              <w:pStyle w:val="Cabealho"/>
+              <w:jc w:val="center"/>
+              <w:rPr>
+                <w:rFonts w:ascii="Arial" w:hAnsi="Arial" w:cs="Arial"/>
+                <w:b/>
+              </w:rPr>
+            </w:pPr>
+            <w:r>
+              <w:rPr>
+                <w:rFonts w:ascii="Arial" w:hAnsi="Arial" w:cs="Arial"/>
+                <w:b/>
+              </w:rPr>
+              <w:t>ENTRADA 1</w:t>
+            </w:r>
+          </w:p>
+        </w:tc>
+        <w:tc>
+          <w:tcPr>
+            <w:tcW w:w="2268" w:type="dxa"/>
+            <w:tcBorders>
+              <w:bottom w:val="single" w:sz="4" w:space="0" w:color="auto"/>
+            </w:tcBorders>
+            <w:shd w:val="clear" w:color="auto" w:fill="BFBFBF" w:themeFill="background1" w:themeFillShade="BF"/>
+            <w:vAlign w:val="center"/>
+          </w:tcPr>
+          <w:p>
+            <w:pPr>
+              <w:pStyle w:val="Cabealho"/>
+              <w:jc w:val="center"/>
+              <w:rPr>
+                <w:rFonts w:ascii="Arial" w:hAnsi="Arial" w:cs="Arial"/>
+                <w:b/>
+              </w:rPr>
+            </w:pPr>
+            <w:r>
+              <w:rPr>
+                <w:rFonts w:ascii="Arial" w:hAnsi="Arial" w:cs="Arial"/>
+                <w:b/>
+              </w:rPr>
+              <w:t>ENTRADA 2</w:t>
+            </w:r>
+          </w:p>
+        </w:tc>
+        <w:tc>
+          <w:tcPr>
+            <w:tcW w:w="2126" w:type="dxa"/>
+            <w:tcBorders>
+              <w:bottom w:val="single" w:sz="4" w:space="0" w:color="auto"/>
+            </w:tcBorders>
+            <w:shd w:val="clear" w:color="auto" w:fill="BFBFBF" w:themeFill="background1" w:themeFillShade="BF"/>
+            <w:vAlign w:val="center"/>
+          </w:tcPr>
+          <w:p>
+            <w:pPr>
+              <w:pStyle w:val="Cabealho"/>
+              <w:jc w:val="center"/>
+              <w:rPr>
+                <w:rFonts w:ascii="Arial" w:hAnsi="Arial" w:cs="Arial"/>
+                <w:b/>
+              </w:rPr>
+            </w:pPr>
+            <w:r>
+              <w:rPr>
+                <w:rFonts w:ascii="Arial" w:hAnsi="Arial" w:cs="Arial"/>
+                <w:b/>
+              </w:rPr>
+              <w:t>ENTRADA 4</w:t>
+            </w:r>
+          </w:p>
+        </w:tc>
+        <w:tc>
+          <w:tcPr>
+            <w:tcW w:w="2551" w:type="dxa"/>
+            <w:tcBorders>
+              <w:bottom w:val="single" w:sz="4" w:space="0" w:color="auto"/>
+            </w:tcBorders>
+            <w:shd w:val="clear" w:color="auto" w:fill="BFBFBF" w:themeFill="background1" w:themeFillShade="BF"/>
+            <w:vAlign w:val="center"/>
+          </w:tcPr>
+          <w:p>
+            <w:pPr>
+              <w:pStyle w:val="Cabealho"/>
+              <w:jc w:val="center"/>
+              <w:rPr>
+                <w:rFonts w:ascii="Arial" w:hAnsi="Arial" w:cs="Arial"/>
+                <w:b/>
+              </w:rPr>
+            </w:pPr>
+            <w:r>
+              <w:rPr>
+                <w:rFonts w:ascii="Arial" w:hAnsi="Arial" w:cs="Arial"/>
+                <w:b/>
+              </w:rPr>
+              <w:t>ENTRADA 5</w:t>
+            </w:r>
+          </w:p>
+        </w:tc>
+      </w:tr>
+      <w:tr>
+        <w:trPr>
+          <w:trHeight w:val="573"/>
+        </w:trPr>
+        <w:tc>
+          <w:tcPr>
+            <w:tcW w:w="2269" w:type="dxa"/>
+            <w:gridSpan w:val="2"/>
+            <w:vAlign w:val="center"/>
+          </w:tcPr>
+          <w:p>
+            <w:pPr>
+              <w:spacing w:after="0" w:line="240" w:lineRule="auto"/>
+              <w:jc w:val="center"/>
+              <w:rPr>
+                <w:rFonts w:ascii="Arial" w:hAnsi="Arial" w:cs="Arial"/>
+                <w:b/>
+                <w:bCs/>
+              </w:rPr>
+            </w:pPr>
+            <w:r>
+              <w:rPr>
+                <w:rFonts w:ascii="Arial" w:hAnsi="Arial" w:cs="Arial"/>
+                <w:b/>
+              </w:rPr>
+              <w:t>BOTÃO CLIENTES</w:t>
+            </w:r>
+          </w:p>
+        </w:tc>
+        <w:tc>
+          <w:tcPr>
+            <w:tcW w:w="2268" w:type="dxa"/>
+            <w:vAlign w:val="center"/>
+          </w:tcPr>
+          <w:p>
+            <w:pPr>
+              <w:jc w:val="center"/>
+              <w:rPr>
+                <w:rFonts w:ascii="Arial" w:hAnsi="Arial" w:cs="Arial"/>
+                <w:b/>
+                <w:bCs/>
+              </w:rPr>
+            </w:pPr>
+            <w:r>
+              <w:rPr>
+                <w:rFonts w:ascii="Arial" w:hAnsi="Arial" w:cs="Arial"/>
+                <w:b/>
+              </w:rPr>
+              <w:br/>
+              <w:t>BOTÃO MÁQUINAS</w:t>
+            </w:r>
+          </w:p>
+        </w:tc>
+        <w:tc>
+          <w:tcPr>
+            <w:tcW w:w="2126" w:type="dxa"/>
+            <w:vAlign w:val="center"/>
+          </w:tcPr>
+          <w:p>
+            <w:pPr>
+              <w:spacing w:after="0" w:line="240" w:lineRule="auto"/>
+              <w:jc w:val="center"/>
+              <w:rPr>
+                <w:rFonts w:ascii="Arial" w:hAnsi="Arial" w:cs="Arial"/>
+                <w:b/>
+                <w:bCs/>
+              </w:rPr>
+            </w:pPr>
+            <w:r>
+              <w:rPr>
+                <w:rFonts w:ascii="Arial" w:hAnsi="Arial" w:cs="Arial"/>
+                <w:b/>
+                <w:bCs/>
+              </w:rPr>
+              <w:t>BOTÃO CADASTRAR</w:t>
+            </w:r>
+          </w:p>
+        </w:tc>
+        <w:tc>
+          <w:tcPr>
+            <w:tcW w:w="2551" w:type="dxa"/>
+            <w:vAlign w:val="center"/>
+          </w:tcPr>
+          <w:p>
+            <w:pPr>
+              <w:spacing w:after="0" w:line="240" w:lineRule="auto"/>
+              <w:jc w:val="center"/>
+              <w:rPr>
+                <w:rFonts w:ascii="Arial" w:hAnsi="Arial" w:cs="Arial"/>
+                <w:b/>
+                <w:bCs/>
+              </w:rPr>
+            </w:pPr>
+            <w:r>
+              <w:rPr>
+                <w:rFonts w:ascii="Arial" w:hAnsi="Arial" w:cs="Arial"/>
+                <w:b/>
+                <w:bCs/>
+              </w:rPr>
+              <w:t>BOTÃO CANCELAR</w:t>
+            </w:r>
+          </w:p>
+        </w:tc>
+      </w:tr>
+      <w:tr>
+        <w:trPr>
+          <w:trHeight w:val="473"/>
+        </w:trPr>
+        <w:tc>
+          <w:tcPr>
+            <w:tcW w:w="9214" w:type="dxa"/>
+            <w:gridSpan w:val="5"/>
+            <w:shd w:val="clear" w:color="auto" w:fill="BFBFBF" w:themeFill="background1" w:themeFillShade="BF"/>
+            <w:vAlign w:val="center"/>
+          </w:tcPr>
+          <w:p>
+            <w:pPr>
+              <w:pStyle w:val="Cabealho"/>
+              <w:jc w:val="center"/>
+              <w:rPr>
+                <w:rFonts w:ascii="Arial" w:hAnsi="Arial" w:cs="Arial"/>
+                <w:b/>
+              </w:rPr>
+            </w:pPr>
+            <w:r>
+              <w:rPr>
+                <w:rFonts w:ascii="Arial" w:hAnsi="Arial" w:cs="Arial"/>
+                <w:b/>
+              </w:rPr>
+              <w:t>SAÍDAS ESPERADAS</w:t>
+            </w:r>
+          </w:p>
+        </w:tc>
+      </w:tr>
+      <w:tr>
+        <w:trPr>
+          <w:trHeight w:val="473"/>
+        </w:trPr>
+        <w:tc>
+          <w:tcPr>
+            <w:tcW w:w="9214" w:type="dxa"/>
+            <w:gridSpan w:val="5"/>
+            <w:tcBorders>
+              <w:bottom w:val="single" w:sz="4" w:space="0" w:color="auto"/>
+            </w:tcBorders>
+            <w:shd w:val="clear" w:color="auto" w:fill="auto"/>
+          </w:tcPr>
+          <w:p>
+            <w:pPr>
+              <w:spacing w:after="0" w:line="240" w:lineRule="auto"/>
+              <w:rPr>
+                <w:rFonts w:ascii="Arial" w:hAnsi="Arial" w:cs="Arial"/>
+                <w:b/>
+                <w:bCs/>
+              </w:rPr>
+            </w:pPr>
+            <w:r>
+              <w:rPr>
+                <w:rFonts w:ascii="Arial" w:hAnsi="Arial" w:cs="Arial"/>
+                <w:b/>
+                <w:bCs/>
+              </w:rPr>
+              <w:t>CADASTRO DE RESERVA REALIZADO COM SUCESSO</w:t>
+            </w:r>
+          </w:p>
+          <w:p>
+            <w:pPr>
+              <w:spacing w:after="0" w:line="240" w:lineRule="auto"/>
+              <w:rPr>
+                <w:rFonts w:ascii="Arial" w:hAnsi="Arial" w:cs="Arial"/>
+                <w:b/>
+                <w:bCs/>
+              </w:rPr>
+            </w:pPr>
+            <w:r>
+              <w:rPr>
+                <w:rFonts w:ascii="Arial" w:hAnsi="Arial" w:cs="Arial"/>
+                <w:b/>
+                <w:bCs/>
+              </w:rPr>
+              <w:t>EXIGÊNCIA DOS CAMPOS OBRIGATÓRIOS</w:t>
+            </w:r>
+          </w:p>
+          <w:p>
+            <w:pPr>
+              <w:spacing w:after="0" w:line="240" w:lineRule="auto"/>
+              <w:rPr>
+                <w:rFonts w:ascii="Arial" w:hAnsi="Arial" w:cs="Arial"/>
+                <w:b/>
+                <w:bCs/>
+              </w:rPr>
+            </w:pPr>
+            <w:r>
+              <w:rPr>
+                <w:rFonts w:ascii="Arial" w:hAnsi="Arial" w:cs="Arial"/>
+                <w:b/>
+                <w:bCs/>
+              </w:rPr>
+              <w:t>AÇÃO DO BOTÃO CANCELAR RETORNA PARA A TELA INICIAL</w:t>
+            </w:r>
+          </w:p>
+        </w:tc>
+      </w:tr>
+    </w:tbl>
+    <w:p/>
+    <w:tbl>
+      <w:tblPr>
+        <w:tblW w:w="9214" w:type="dxa"/>
+        <w:tblInd w:w="-72" w:type="dxa"/>
+        <w:tblBorders>
+          <w:top w:val="single" w:sz="4" w:space="0" w:color="auto"/>
+          <w:left w:val="single" w:sz="4" w:space="0" w:color="auto"/>
+          <w:bottom w:val="single" w:sz="4" w:space="0" w:color="auto"/>
+          <w:right w:val="single" w:sz="4" w:space="0" w:color="auto"/>
+          <w:insideH w:val="single" w:sz="4" w:space="0" w:color="auto"/>
+          <w:insideV w:val="single" w:sz="4" w:space="0" w:color="auto"/>
+        </w:tblBorders>
+        <w:tblLayout w:type="fixed"/>
+        <w:tblCellMar>
+          <w:left w:w="70" w:type="dxa"/>
+          <w:right w:w="70" w:type="dxa"/>
+        </w:tblCellMar>
+        <w:tblLook w:val="0000" w:firstRow="0" w:lastRow="0" w:firstColumn="0" w:lastColumn="0" w:noHBand="0" w:noVBand="0"/>
+      </w:tblPr>
+      <w:tblGrid>
+        <w:gridCol w:w="709"/>
+        <w:gridCol w:w="993"/>
+        <w:gridCol w:w="1275"/>
+        <w:gridCol w:w="1276"/>
+        <w:gridCol w:w="1417"/>
+        <w:gridCol w:w="3544"/>
+      </w:tblGrid>
+      <w:tr>
+        <w:tc>
+          <w:tcPr>
+            <w:tcW w:w="709" w:type="dxa"/>
+            <w:tcBorders>
+              <w:bottom w:val="single" w:sz="4" w:space="0" w:color="auto"/>
+            </w:tcBorders>
+            <w:shd w:val="clear" w:color="auto" w:fill="BFBFBF" w:themeFill="background1" w:themeFillShade="BF"/>
+            <w:vAlign w:val="center"/>
+          </w:tcPr>
+          <w:p>
+            <w:pPr>
+              <w:pStyle w:val="Cabealho"/>
+              <w:jc w:val="center"/>
+              <w:rPr>
+                <w:rFonts w:ascii="Arial" w:hAnsi="Arial" w:cs="Arial"/>
+                <w:b/>
+                <w:sz w:val="16"/>
+                <w:szCs w:val="16"/>
+              </w:rPr>
+            </w:pPr>
+            <w:proofErr w:type="gramStart"/>
+            <w:r>
+              <w:rPr>
+                <w:rFonts w:ascii="Arial" w:hAnsi="Arial" w:cs="Arial"/>
+                <w:b/>
+                <w:sz w:val="16"/>
+                <w:szCs w:val="16"/>
+              </w:rPr>
+              <w:t>TESTE No</w:t>
+            </w:r>
+            <w:proofErr w:type="gramEnd"/>
+            <w:r>
+              <w:rPr>
+                <w:rFonts w:ascii="Arial" w:hAnsi="Arial" w:cs="Arial"/>
+                <w:b/>
+                <w:sz w:val="16"/>
+                <w:szCs w:val="16"/>
+              </w:rPr>
+              <w:t>.</w:t>
+            </w:r>
+          </w:p>
+        </w:tc>
+        <w:tc>
+          <w:tcPr>
+            <w:tcW w:w="993" w:type="dxa"/>
+            <w:tcBorders>
+              <w:bottom w:val="single" w:sz="4" w:space="0" w:color="auto"/>
+            </w:tcBorders>
+            <w:shd w:val="clear" w:color="auto" w:fill="BFBFBF" w:themeFill="background1" w:themeFillShade="BF"/>
+            <w:vAlign w:val="center"/>
+          </w:tcPr>
+          <w:p>
+            <w:pPr>
+              <w:pStyle w:val="Cabealho"/>
+              <w:jc w:val="center"/>
+              <w:rPr>
+                <w:rFonts w:ascii="Arial" w:hAnsi="Arial" w:cs="Arial"/>
+                <w:b/>
+                <w:sz w:val="16"/>
+                <w:szCs w:val="16"/>
+              </w:rPr>
+            </w:pPr>
+            <w:r>
+              <w:rPr>
+                <w:rFonts w:ascii="Arial" w:hAnsi="Arial" w:cs="Arial"/>
+                <w:b/>
+                <w:sz w:val="16"/>
+                <w:szCs w:val="16"/>
+              </w:rPr>
+              <w:t>BOTÃO CLIENTES</w:t>
+            </w:r>
+          </w:p>
+        </w:tc>
+        <w:tc>
+          <w:tcPr>
+            <w:tcW w:w="1275" w:type="dxa"/>
+            <w:tcBorders>
+              <w:bottom w:val="single" w:sz="4" w:space="0" w:color="auto"/>
+            </w:tcBorders>
+            <w:shd w:val="clear" w:color="auto" w:fill="BFBFBF" w:themeFill="background1" w:themeFillShade="BF"/>
+            <w:vAlign w:val="center"/>
+          </w:tcPr>
+          <w:p>
+            <w:pPr>
+              <w:pStyle w:val="Cabealho"/>
+              <w:jc w:val="center"/>
+              <w:rPr>
+                <w:rFonts w:ascii="Arial" w:hAnsi="Arial" w:cs="Arial"/>
+                <w:b/>
+                <w:sz w:val="16"/>
+                <w:szCs w:val="16"/>
+              </w:rPr>
+            </w:pPr>
+            <w:r>
+              <w:rPr>
+                <w:rFonts w:ascii="Arial" w:hAnsi="Arial" w:cs="Arial"/>
+                <w:b/>
+                <w:sz w:val="16"/>
+                <w:szCs w:val="16"/>
+              </w:rPr>
+              <w:t>BOTÃO MÁQUINAS</w:t>
+            </w:r>
+          </w:p>
+        </w:tc>
+        <w:tc>
+          <w:tcPr>
+            <w:tcW w:w="1276" w:type="dxa"/>
+            <w:tcBorders>
+              <w:bottom w:val="single" w:sz="4" w:space="0" w:color="auto"/>
+            </w:tcBorders>
+            <w:shd w:val="clear" w:color="auto" w:fill="BFBFBF" w:themeFill="background1" w:themeFillShade="BF"/>
+            <w:vAlign w:val="center"/>
+          </w:tcPr>
+          <w:p>
+            <w:pPr>
+              <w:pStyle w:val="Cabealho"/>
+              <w:jc w:val="center"/>
+              <w:rPr>
+                <w:rFonts w:ascii="Arial" w:hAnsi="Arial" w:cs="Arial"/>
+                <w:b/>
+                <w:sz w:val="16"/>
+                <w:szCs w:val="16"/>
+              </w:rPr>
+            </w:pPr>
+            <w:r>
+              <w:rPr>
+                <w:rFonts w:ascii="Arial" w:hAnsi="Arial" w:cs="Arial"/>
+                <w:b/>
+                <w:sz w:val="16"/>
+                <w:szCs w:val="16"/>
+              </w:rPr>
+              <w:t>BOTÃO CADASTRAR</w:t>
+            </w:r>
+          </w:p>
+        </w:tc>
+        <w:tc>
+          <w:tcPr>
+            <w:tcW w:w="1417" w:type="dxa"/>
+            <w:tcBorders>
+              <w:bottom w:val="single" w:sz="4" w:space="0" w:color="auto"/>
+            </w:tcBorders>
+            <w:shd w:val="clear" w:color="auto" w:fill="BFBFBF" w:themeFill="background1" w:themeFillShade="BF"/>
+            <w:vAlign w:val="center"/>
+          </w:tcPr>
+          <w:p>
+            <w:pPr>
+              <w:pStyle w:val="Cabealho"/>
+              <w:jc w:val="center"/>
+              <w:rPr>
+                <w:rFonts w:ascii="Arial" w:hAnsi="Arial" w:cs="Arial"/>
+                <w:b/>
+                <w:sz w:val="16"/>
+                <w:szCs w:val="16"/>
+              </w:rPr>
+            </w:pPr>
+            <w:r>
+              <w:rPr>
+                <w:rFonts w:ascii="Arial" w:hAnsi="Arial" w:cs="Arial"/>
+                <w:b/>
+                <w:sz w:val="16"/>
+                <w:szCs w:val="16"/>
+              </w:rPr>
+              <w:t>BOTÃO CANCELAR</w:t>
+            </w:r>
+          </w:p>
+        </w:tc>
+        <w:tc>
+          <w:tcPr>
+            <w:tcW w:w="3544" w:type="dxa"/>
+            <w:tcBorders>
+              <w:bottom w:val="single" w:sz="4" w:space="0" w:color="auto"/>
+            </w:tcBorders>
+            <w:shd w:val="clear" w:color="auto" w:fill="BFBFBF" w:themeFill="background1" w:themeFillShade="BF"/>
+            <w:vAlign w:val="center"/>
+          </w:tcPr>
+          <w:p>
+            <w:pPr>
+              <w:pStyle w:val="Cabealho"/>
+              <w:jc w:val="center"/>
+              <w:rPr>
+                <w:rFonts w:ascii="Arial" w:hAnsi="Arial" w:cs="Arial"/>
+                <w:b/>
+                <w:sz w:val="16"/>
+                <w:szCs w:val="16"/>
+              </w:rPr>
+            </w:pPr>
+            <w:r>
+              <w:rPr>
+                <w:rFonts w:ascii="Arial" w:hAnsi="Arial" w:cs="Arial"/>
+                <w:b/>
+                <w:sz w:val="16"/>
+                <w:szCs w:val="16"/>
+              </w:rPr>
+              <w:t xml:space="preserve">SAIDA </w:t>
+            </w:r>
+            <w:r>
+              <w:rPr>
+                <w:rFonts w:ascii="Arial" w:hAnsi="Arial" w:cs="Arial"/>
+                <w:b/>
+                <w:sz w:val="16"/>
+                <w:szCs w:val="16"/>
+              </w:rPr>
+              <w:t>ESPERADA</w:t>
+            </w:r>
+          </w:p>
+        </w:tc>
+      </w:tr>
+      <w:tr>
+        <w:trPr>
+          <w:trHeight w:val="189"/>
+        </w:trPr>
+        <w:tc>
+          <w:tcPr>
+            <w:tcW w:w="709" w:type="dxa"/>
+            <w:vAlign w:val="center"/>
+          </w:tcPr>
+          <w:p>
+            <w:pPr>
+              <w:pStyle w:val="Cabealho"/>
+              <w:jc w:val="center"/>
+              <w:rPr>
+                <w:rFonts w:ascii="Arial" w:hAnsi="Arial" w:cs="Arial"/>
+                <w:bCs/>
+                <w:sz w:val="18"/>
+                <w:szCs w:val="18"/>
+              </w:rPr>
+            </w:pPr>
+            <w:r>
+              <w:rPr>
+                <w:rFonts w:ascii="Arial" w:hAnsi="Arial" w:cs="Arial"/>
+                <w:bCs/>
+                <w:sz w:val="18"/>
+                <w:szCs w:val="18"/>
+              </w:rPr>
+              <w:t>1</w:t>
+            </w:r>
+          </w:p>
+        </w:tc>
+        <w:tc>
+          <w:tcPr>
+            <w:tcW w:w="993" w:type="dxa"/>
+            <w:vAlign w:val="center"/>
+          </w:tcPr>
+          <w:p>
+            <w:pPr>
+              <w:pStyle w:val="Cabealho"/>
+              <w:jc w:val="center"/>
+              <w:rPr>
+                <w:rFonts w:ascii="Arial" w:hAnsi="Arial" w:cs="Arial"/>
+                <w:bCs/>
+                <w:sz w:val="18"/>
+                <w:szCs w:val="18"/>
+              </w:rPr>
+            </w:pPr>
+            <w:r>
+              <w:rPr>
+                <w:rFonts w:ascii="Arial" w:hAnsi="Arial" w:cs="Arial"/>
+                <w:bCs/>
+                <w:sz w:val="18"/>
+                <w:szCs w:val="18"/>
+              </w:rPr>
+              <w:t>CLICAR</w:t>
+            </w:r>
+          </w:p>
+        </w:tc>
+        <w:tc>
+          <w:tcPr>
+            <w:tcW w:w="1275" w:type="dxa"/>
+            <w:vAlign w:val="center"/>
+          </w:tcPr>
+          <w:p>
+            <w:pPr>
+              <w:pStyle w:val="Cabealho"/>
+              <w:jc w:val="center"/>
+              <w:rPr>
+                <w:rFonts w:ascii="Arial" w:hAnsi="Arial" w:cs="Arial"/>
+                <w:bCs/>
+                <w:sz w:val="18"/>
+                <w:szCs w:val="18"/>
+              </w:rPr>
+            </w:pPr>
+            <w:r>
+              <w:rPr>
+                <w:rFonts w:ascii="Arial" w:hAnsi="Arial" w:cs="Arial"/>
+                <w:bCs/>
+                <w:sz w:val="18"/>
+                <w:szCs w:val="18"/>
+              </w:rPr>
+              <w:t>CLICAR</w:t>
+            </w:r>
+          </w:p>
+        </w:tc>
+        <w:tc>
+          <w:tcPr>
+            <w:tcW w:w="1276" w:type="dxa"/>
+            <w:vAlign w:val="center"/>
+          </w:tcPr>
+          <w:p>
+            <w:pPr>
+              <w:pStyle w:val="Cabealho"/>
+              <w:jc w:val="center"/>
+              <w:rPr>
+                <w:rFonts w:ascii="Arial" w:hAnsi="Arial" w:cs="Arial"/>
+                <w:bCs/>
+                <w:sz w:val="18"/>
+                <w:szCs w:val="18"/>
+              </w:rPr>
+            </w:pPr>
+            <w:r>
+              <w:rPr>
+                <w:rFonts w:ascii="Arial" w:hAnsi="Arial" w:cs="Arial"/>
+                <w:bCs/>
+                <w:sz w:val="18"/>
+                <w:szCs w:val="18"/>
+              </w:rPr>
+              <w:t>CLICAR</w:t>
+            </w:r>
+          </w:p>
+        </w:tc>
+        <w:tc>
+          <w:tcPr>
+            <w:tcW w:w="1417" w:type="dxa"/>
+            <w:vAlign w:val="center"/>
+          </w:tcPr>
+          <w:p>
+            <w:pPr>
+              <w:pStyle w:val="Cabealho"/>
+              <w:jc w:val="center"/>
+              <w:rPr>
+                <w:rFonts w:ascii="Arial" w:hAnsi="Arial" w:cs="Arial"/>
+                <w:bCs/>
+                <w:sz w:val="18"/>
+                <w:szCs w:val="18"/>
+              </w:rPr>
+            </w:pPr>
+            <w:r>
+              <w:rPr>
+                <w:rFonts w:ascii="Arial" w:hAnsi="Arial" w:cs="Arial"/>
+                <w:bCs/>
+                <w:sz w:val="18"/>
+                <w:szCs w:val="18"/>
+              </w:rPr>
+              <w:t>NÃO CLICAR</w:t>
+            </w:r>
+          </w:p>
+        </w:tc>
+        <w:tc>
+          <w:tcPr>
+            <w:tcW w:w="3544" w:type="dxa"/>
+            <w:vAlign w:val="center"/>
+          </w:tcPr>
+          <w:p>
+            <w:pPr>
+              <w:pStyle w:val="Cabealho"/>
+              <w:jc w:val="center"/>
+              <w:rPr>
+                <w:rFonts w:ascii="Arial" w:hAnsi="Arial" w:cs="Arial"/>
+                <w:bCs/>
+                <w:sz w:val="18"/>
+                <w:szCs w:val="18"/>
+              </w:rPr>
+            </w:pPr>
+            <w:r>
+              <w:rPr>
+                <w:rFonts w:ascii="Arial" w:hAnsi="Arial" w:cs="Arial"/>
+                <w:bCs/>
+                <w:sz w:val="18"/>
+                <w:szCs w:val="18"/>
+              </w:rPr>
+              <w:t>RESERVA CADASTRADA COM SUCESSO</w:t>
+            </w:r>
+          </w:p>
+        </w:tc>
+      </w:tr>
+      <w:tr>
+        <w:trPr>
+          <w:trHeight w:val="507"/>
+        </w:trPr>
+        <w:tc>
+          <w:tcPr>
+            <w:tcW w:w="709" w:type="dxa"/>
+            <w:vAlign w:val="center"/>
+          </w:tcPr>
+          <w:p>
+            <w:pPr>
+              <w:pStyle w:val="Cabealho"/>
+              <w:jc w:val="center"/>
+              <w:rPr>
+                <w:rFonts w:ascii="Arial" w:hAnsi="Arial" w:cs="Arial"/>
+                <w:bCs/>
+                <w:sz w:val="18"/>
+                <w:szCs w:val="18"/>
+              </w:rPr>
+            </w:pPr>
+            <w:r>
+              <w:rPr>
+                <w:rFonts w:ascii="Arial" w:hAnsi="Arial" w:cs="Arial"/>
+                <w:bCs/>
+                <w:sz w:val="18"/>
+                <w:szCs w:val="18"/>
+              </w:rPr>
+              <w:t>2</w:t>
+            </w:r>
+          </w:p>
+        </w:tc>
+        <w:tc>
+          <w:tcPr>
+            <w:tcW w:w="993" w:type="dxa"/>
+            <w:vAlign w:val="center"/>
+          </w:tcPr>
+          <w:p>
+            <w:pPr>
+              <w:pStyle w:val="Cabealho"/>
+              <w:jc w:val="center"/>
+              <w:rPr>
+                <w:rFonts w:ascii="Arial" w:hAnsi="Arial" w:cs="Arial"/>
+                <w:bCs/>
+                <w:sz w:val="18"/>
+                <w:szCs w:val="18"/>
+              </w:rPr>
+            </w:pPr>
+            <w:r>
+              <w:rPr>
+                <w:rFonts w:ascii="Arial" w:hAnsi="Arial" w:cs="Arial"/>
+                <w:bCs/>
+                <w:sz w:val="18"/>
+                <w:szCs w:val="18"/>
+              </w:rPr>
+              <w:t>CLICAR</w:t>
+            </w:r>
+          </w:p>
+        </w:tc>
+        <w:tc>
+          <w:tcPr>
+            <w:tcW w:w="1275" w:type="dxa"/>
+            <w:vAlign w:val="center"/>
+          </w:tcPr>
+          <w:p>
+            <w:pPr>
+              <w:pStyle w:val="Cabealho"/>
+              <w:tabs>
+                <w:tab w:val="left" w:pos="180"/>
+                <w:tab w:val="center" w:pos="639"/>
+              </w:tabs>
+              <w:jc w:val="center"/>
+              <w:rPr>
+                <w:rFonts w:ascii="Arial" w:hAnsi="Arial" w:cs="Arial"/>
+                <w:bCs/>
+                <w:sz w:val="18"/>
+                <w:szCs w:val="18"/>
+              </w:rPr>
+            </w:pPr>
+            <w:r>
+              <w:rPr>
+                <w:rFonts w:ascii="Arial" w:hAnsi="Arial" w:cs="Arial"/>
+                <w:bCs/>
+                <w:sz w:val="18"/>
+                <w:szCs w:val="18"/>
+              </w:rPr>
+              <w:t>CLICAR</w:t>
+            </w:r>
+          </w:p>
+        </w:tc>
+        <w:tc>
+          <w:tcPr>
+            <w:tcW w:w="1276" w:type="dxa"/>
+            <w:vAlign w:val="center"/>
+          </w:tcPr>
+          <w:p>
+            <w:pPr>
+              <w:pStyle w:val="Cabealho"/>
+              <w:jc w:val="center"/>
+              <w:rPr>
+                <w:rFonts w:ascii="Arial" w:hAnsi="Arial" w:cs="Arial"/>
+                <w:bCs/>
+                <w:sz w:val="18"/>
+                <w:szCs w:val="18"/>
+              </w:rPr>
+            </w:pPr>
+            <w:r>
+              <w:rPr>
+                <w:rFonts w:ascii="Arial" w:hAnsi="Arial" w:cs="Arial"/>
+                <w:bCs/>
+                <w:sz w:val="18"/>
+                <w:szCs w:val="18"/>
+              </w:rPr>
+              <w:t>NÃO CLICAR</w:t>
+            </w:r>
+          </w:p>
+        </w:tc>
+        <w:tc>
+          <w:tcPr>
+            <w:tcW w:w="1417" w:type="dxa"/>
+            <w:vAlign w:val="center"/>
+          </w:tcPr>
+          <w:p>
+            <w:pPr>
+              <w:pStyle w:val="Cabealho"/>
+              <w:jc w:val="center"/>
+              <w:rPr>
+                <w:rFonts w:ascii="Arial" w:hAnsi="Arial" w:cs="Arial"/>
+                <w:bCs/>
+                <w:sz w:val="18"/>
+                <w:szCs w:val="18"/>
+              </w:rPr>
+            </w:pPr>
+            <w:r>
+              <w:rPr>
+                <w:rFonts w:ascii="Arial" w:hAnsi="Arial" w:cs="Arial"/>
+                <w:bCs/>
+                <w:sz w:val="18"/>
+                <w:szCs w:val="18"/>
+              </w:rPr>
+              <w:t>CLICAR</w:t>
+            </w:r>
+          </w:p>
+        </w:tc>
+        <w:tc>
+          <w:tcPr>
+            <w:tcW w:w="3544" w:type="dxa"/>
+            <w:vAlign w:val="center"/>
+          </w:tcPr>
+          <w:p>
+            <w:pPr>
+              <w:pStyle w:val="Cabealho"/>
+              <w:jc w:val="center"/>
+              <w:rPr>
+                <w:rFonts w:ascii="Arial" w:hAnsi="Arial" w:cs="Arial"/>
+                <w:bCs/>
+                <w:sz w:val="18"/>
+                <w:szCs w:val="18"/>
+              </w:rPr>
+            </w:pPr>
+            <w:r>
+              <w:rPr>
+                <w:rFonts w:ascii="Arial" w:hAnsi="Arial" w:cs="Arial"/>
+                <w:bCs/>
+                <w:sz w:val="18"/>
+                <w:szCs w:val="18"/>
+              </w:rPr>
+              <w:t>SISTEMA VOLTA PARA A TELA INICIAL</w:t>
+            </w:r>
+          </w:p>
+        </w:tc>
+      </w:tr>
+    </w:tbl>
+    <w:p>
+      <w:pPr>
+        <w:rPr>
+          <w:sz w:val="8"/>
+        </w:rPr>
+      </w:pPr>
+    </w:p>
+    <w:tbl>
+      <w:tblPr>
+        <w:tblW w:w="9283" w:type="dxa"/>
+        <w:tblInd w:w="-72" w:type="dxa"/>
+        <w:tblBorders>
+          <w:top w:val="single" w:sz="4" w:space="0" w:color="auto"/>
+          <w:left w:val="single" w:sz="4" w:space="0" w:color="auto"/>
+          <w:bottom w:val="single" w:sz="4" w:space="0" w:color="auto"/>
+          <w:right w:val="single" w:sz="4" w:space="0" w:color="auto"/>
+          <w:insideH w:val="single" w:sz="4" w:space="0" w:color="auto"/>
+          <w:insideV w:val="single" w:sz="4" w:space="0" w:color="auto"/>
+        </w:tblBorders>
+        <w:tblCellMar>
+          <w:left w:w="70" w:type="dxa"/>
+          <w:right w:w="70" w:type="dxa"/>
+        </w:tblCellMar>
+        <w:tblLook w:val="0000" w:firstRow="0" w:lastRow="0" w:firstColumn="0" w:lastColumn="0" w:noHBand="0" w:noVBand="0"/>
+      </w:tblPr>
+      <w:tblGrid>
+        <w:gridCol w:w="1236"/>
+        <w:gridCol w:w="1228"/>
+        <w:gridCol w:w="1402"/>
+        <w:gridCol w:w="1359"/>
+        <w:gridCol w:w="1393"/>
+        <w:gridCol w:w="1314"/>
+        <w:gridCol w:w="1351"/>
+      </w:tblGrid>
+      <w:tr>
+        <w:tc>
+          <w:tcPr>
+            <w:tcW w:w="1236" w:type="dxa"/>
+            <w:tcBorders>
+              <w:bottom w:val="single" w:sz="4" w:space="0" w:color="auto"/>
+            </w:tcBorders>
+            <w:shd w:val="clear" w:color="auto" w:fill="BFBFBF" w:themeFill="background1" w:themeFillShade="BF"/>
+          </w:tcPr>
+          <w:p>
+            <w:pPr>
+              <w:pStyle w:val="Cabealho"/>
+              <w:jc w:val="center"/>
+              <w:rPr>
+                <w:rFonts w:ascii="Arial" w:hAnsi="Arial" w:cs="Arial"/>
+                <w:b/>
+              </w:rPr>
+            </w:pPr>
+            <w:r>
+              <w:rPr>
+                <w:rFonts w:ascii="Arial" w:hAnsi="Arial" w:cs="Arial"/>
+                <w:b/>
+              </w:rPr>
+              <w:t>Aplicado em</w:t>
+            </w:r>
+          </w:p>
+        </w:tc>
+        <w:tc>
+          <w:tcPr>
+            <w:tcW w:w="1228" w:type="dxa"/>
+            <w:tcBorders>
+              <w:bottom w:val="single" w:sz="4" w:space="0" w:color="auto"/>
+            </w:tcBorders>
+            <w:shd w:val="clear" w:color="auto" w:fill="BFBFBF" w:themeFill="background1" w:themeFillShade="BF"/>
+          </w:tcPr>
+          <w:p>
+            <w:pPr>
+              <w:pStyle w:val="Cabealho"/>
+              <w:jc w:val="center"/>
+              <w:rPr>
+                <w:rFonts w:ascii="Arial" w:hAnsi="Arial" w:cs="Arial"/>
+                <w:b/>
+              </w:rPr>
+            </w:pPr>
+            <w:r>
+              <w:rPr>
+                <w:rFonts w:ascii="Arial" w:hAnsi="Arial" w:cs="Arial"/>
+                <w:b/>
+              </w:rPr>
+              <w:t>Aplicado</w:t>
+            </w:r>
+          </w:p>
+          <w:p>
+            <w:pPr>
+              <w:pStyle w:val="Cabealho"/>
+              <w:jc w:val="center"/>
+              <w:rPr>
+                <w:rFonts w:ascii="Arial" w:hAnsi="Arial" w:cs="Arial"/>
+                <w:b/>
+              </w:rPr>
+            </w:pPr>
+            <w:proofErr w:type="gramStart"/>
+            <w:r>
+              <w:rPr>
+                <w:rFonts w:ascii="Arial" w:hAnsi="Arial" w:cs="Arial"/>
+                <w:b/>
+              </w:rPr>
+              <w:t>por</w:t>
+            </w:r>
+            <w:proofErr w:type="gramEnd"/>
+          </w:p>
+        </w:tc>
+        <w:tc>
+          <w:tcPr>
+            <w:tcW w:w="1402" w:type="dxa"/>
+            <w:tcBorders>
+              <w:bottom w:val="single" w:sz="4" w:space="0" w:color="auto"/>
+            </w:tcBorders>
+            <w:shd w:val="clear" w:color="auto" w:fill="BFBFBF" w:themeFill="background1" w:themeFillShade="BF"/>
+          </w:tcPr>
+          <w:p>
+            <w:pPr>
+              <w:pStyle w:val="Cabealho"/>
+              <w:jc w:val="center"/>
+              <w:rPr>
+                <w:rFonts w:ascii="Arial" w:hAnsi="Arial" w:cs="Arial"/>
+                <w:b/>
+              </w:rPr>
+            </w:pPr>
+            <w:r>
+              <w:rPr>
+                <w:rFonts w:ascii="Arial" w:hAnsi="Arial" w:cs="Arial"/>
+                <w:b/>
+              </w:rPr>
+              <w:t>Quantidade</w:t>
+            </w:r>
+          </w:p>
+          <w:p>
+            <w:pPr>
+              <w:pStyle w:val="Cabealho"/>
+              <w:jc w:val="center"/>
+              <w:rPr>
+                <w:rFonts w:ascii="Arial" w:hAnsi="Arial" w:cs="Arial"/>
+                <w:b/>
+              </w:rPr>
+            </w:pPr>
+            <w:proofErr w:type="gramStart"/>
+            <w:r>
+              <w:rPr>
+                <w:rFonts w:ascii="Arial" w:hAnsi="Arial" w:cs="Arial"/>
+                <w:b/>
+              </w:rPr>
+              <w:t>de</w:t>
+            </w:r>
+            <w:proofErr w:type="gramEnd"/>
+            <w:r>
+              <w:rPr>
+                <w:rFonts w:ascii="Arial" w:hAnsi="Arial" w:cs="Arial"/>
+                <w:b/>
+              </w:rPr>
+              <w:t xml:space="preserve"> falhas</w:t>
+            </w:r>
+          </w:p>
+        </w:tc>
+        <w:tc>
+          <w:tcPr>
+            <w:tcW w:w="1359" w:type="dxa"/>
+            <w:tcBorders>
+              <w:bottom w:val="single" w:sz="4" w:space="0" w:color="auto"/>
+            </w:tcBorders>
+            <w:shd w:val="clear" w:color="auto" w:fill="BFBFBF" w:themeFill="background1" w:themeFillShade="BF"/>
+          </w:tcPr>
+          <w:p>
+            <w:pPr>
+              <w:pStyle w:val="Cabealho"/>
+              <w:jc w:val="center"/>
+              <w:rPr>
+                <w:rFonts w:ascii="Arial" w:hAnsi="Arial" w:cs="Arial"/>
+                <w:b/>
+              </w:rPr>
+            </w:pPr>
+            <w:r>
+              <w:rPr>
+                <w:rFonts w:ascii="Arial" w:hAnsi="Arial" w:cs="Arial"/>
+                <w:b/>
+              </w:rPr>
+              <w:t>Depurado por</w:t>
+            </w:r>
+          </w:p>
+        </w:tc>
+        <w:tc>
+          <w:tcPr>
+            <w:tcW w:w="1393" w:type="dxa"/>
+            <w:tcBorders>
+              <w:bottom w:val="single" w:sz="4" w:space="0" w:color="auto"/>
+            </w:tcBorders>
+            <w:shd w:val="clear" w:color="auto" w:fill="BFBFBF" w:themeFill="background1" w:themeFillShade="BF"/>
+          </w:tcPr>
+          <w:p>
+            <w:pPr>
+              <w:pStyle w:val="Cabealho"/>
+              <w:jc w:val="center"/>
+              <w:rPr>
+                <w:rFonts w:ascii="Arial" w:hAnsi="Arial" w:cs="Arial"/>
+                <w:b/>
+              </w:rPr>
+            </w:pPr>
+            <w:r>
+              <w:rPr>
+                <w:rFonts w:ascii="Arial" w:hAnsi="Arial" w:cs="Arial"/>
+                <w:b/>
+              </w:rPr>
+              <w:t>Reaplicado</w:t>
+            </w:r>
+          </w:p>
+          <w:p>
+            <w:pPr>
+              <w:pStyle w:val="Cabealho"/>
+              <w:jc w:val="center"/>
+              <w:rPr>
+                <w:rFonts w:ascii="Arial" w:hAnsi="Arial" w:cs="Arial"/>
+                <w:b/>
+              </w:rPr>
+            </w:pPr>
+            <w:proofErr w:type="gramStart"/>
+            <w:r>
+              <w:rPr>
+                <w:rFonts w:ascii="Arial" w:hAnsi="Arial" w:cs="Arial"/>
+                <w:b/>
+              </w:rPr>
+              <w:t>em</w:t>
+            </w:r>
+            <w:proofErr w:type="gramEnd"/>
+          </w:p>
+        </w:tc>
+        <w:tc>
+          <w:tcPr>
+            <w:tcW w:w="1314" w:type="dxa"/>
+            <w:tcBorders>
+              <w:bottom w:val="single" w:sz="4" w:space="0" w:color="auto"/>
+            </w:tcBorders>
+            <w:shd w:val="clear" w:color="auto" w:fill="BFBFBF" w:themeFill="background1" w:themeFillShade="BF"/>
+          </w:tcPr>
+          <w:p>
+            <w:pPr>
+              <w:pStyle w:val="Cabealho"/>
+              <w:jc w:val="center"/>
+              <w:rPr>
+                <w:rFonts w:ascii="Arial" w:hAnsi="Arial" w:cs="Arial"/>
+                <w:b/>
+              </w:rPr>
+            </w:pPr>
+            <w:r>
+              <w:rPr>
+                <w:rFonts w:ascii="Arial" w:hAnsi="Arial" w:cs="Arial"/>
+                <w:b/>
+              </w:rPr>
+              <w:t>Reaplicado</w:t>
+            </w:r>
+          </w:p>
+          <w:p>
+            <w:pPr>
+              <w:pStyle w:val="Cabealho"/>
+              <w:jc w:val="center"/>
+              <w:rPr>
+                <w:rFonts w:ascii="Arial" w:hAnsi="Arial" w:cs="Arial"/>
+                <w:b/>
+              </w:rPr>
+            </w:pPr>
+            <w:proofErr w:type="gramStart"/>
+            <w:r>
+              <w:rPr>
+                <w:rFonts w:ascii="Arial" w:hAnsi="Arial" w:cs="Arial"/>
+                <w:b/>
+              </w:rPr>
+              <w:t>por</w:t>
+            </w:r>
+            <w:proofErr w:type="gramEnd"/>
+          </w:p>
+        </w:tc>
+        <w:tc>
+          <w:tcPr>
+            <w:tcW w:w="1351" w:type="dxa"/>
+            <w:tcBorders>
+              <w:bottom w:val="single" w:sz="4" w:space="0" w:color="auto"/>
+            </w:tcBorders>
+            <w:shd w:val="clear" w:color="auto" w:fill="BFBFBF" w:themeFill="background1" w:themeFillShade="BF"/>
+          </w:tcPr>
+          <w:p>
+            <w:pPr>
+              <w:pStyle w:val="Cabealho"/>
+              <w:jc w:val="center"/>
+              <w:rPr>
+                <w:rFonts w:ascii="Arial" w:hAnsi="Arial" w:cs="Arial"/>
+                <w:b/>
+              </w:rPr>
+            </w:pPr>
+            <w:r>
+              <w:rPr>
+                <w:rFonts w:ascii="Arial" w:hAnsi="Arial" w:cs="Arial"/>
+                <w:b/>
+              </w:rPr>
+              <w:t>Quantidade</w:t>
+            </w:r>
+          </w:p>
+          <w:p>
+            <w:pPr>
+              <w:pStyle w:val="Cabealho"/>
+              <w:jc w:val="center"/>
+              <w:rPr>
+                <w:rFonts w:ascii="Arial" w:hAnsi="Arial" w:cs="Arial"/>
+                <w:b/>
+              </w:rPr>
+            </w:pPr>
+            <w:proofErr w:type="gramStart"/>
+            <w:r>
+              <w:rPr>
+                <w:rFonts w:ascii="Arial" w:hAnsi="Arial" w:cs="Arial"/>
+                <w:b/>
+              </w:rPr>
+              <w:t>de</w:t>
+            </w:r>
+            <w:proofErr w:type="gramEnd"/>
+            <w:r>
+              <w:rPr>
+                <w:rFonts w:ascii="Arial" w:hAnsi="Arial" w:cs="Arial"/>
+                <w:b/>
+              </w:rPr>
+              <w:t xml:space="preserve"> falhas</w:t>
+            </w:r>
+          </w:p>
+        </w:tc>
+      </w:tr>
+      <w:tr>
+        <w:trPr>
+          <w:trHeight w:val="189"/>
+        </w:trPr>
+        <w:tc>
+          <w:tcPr>
+            <w:tcW w:w="1236" w:type="dxa"/>
+          </w:tcPr>
+          <w:p>
+            <w:pPr>
+              <w:pStyle w:val="Cabealho"/>
+              <w:jc w:val="center"/>
+              <w:rPr>
+                <w:rFonts w:ascii="Arial" w:hAnsi="Arial" w:cs="Arial"/>
+                <w:b/>
+                <w:bCs/>
+              </w:rPr>
+            </w:pPr>
+          </w:p>
+        </w:tc>
+        <w:tc>
+          <w:tcPr>
+            <w:tcW w:w="1228" w:type="dxa"/>
+          </w:tcPr>
+          <w:p>
+            <w:pPr>
+              <w:pStyle w:val="Cabealho"/>
+              <w:jc w:val="center"/>
+              <w:rPr>
+                <w:rFonts w:ascii="Arial" w:hAnsi="Arial" w:cs="Arial"/>
+                <w:b/>
+                <w:bCs/>
+              </w:rPr>
+            </w:pPr>
+          </w:p>
+        </w:tc>
+        <w:tc>
+          <w:tcPr>
+            <w:tcW w:w="1402" w:type="dxa"/>
+          </w:tcPr>
+          <w:p>
+            <w:pPr>
+              <w:pStyle w:val="Cabealho"/>
+              <w:jc w:val="center"/>
+              <w:rPr>
+                <w:rFonts w:ascii="Arial" w:hAnsi="Arial" w:cs="Arial"/>
+                <w:b/>
+                <w:bCs/>
+              </w:rPr>
+            </w:pPr>
+          </w:p>
+        </w:tc>
+        <w:tc>
+          <w:tcPr>
+            <w:tcW w:w="1359" w:type="dxa"/>
+          </w:tcPr>
+          <w:p>
+            <w:pPr>
+              <w:pStyle w:val="Cabealho"/>
+              <w:jc w:val="center"/>
+              <w:rPr>
+                <w:rFonts w:ascii="Arial" w:hAnsi="Arial" w:cs="Arial"/>
+                <w:b/>
+                <w:bCs/>
+              </w:rPr>
+            </w:pPr>
+          </w:p>
+        </w:tc>
+        <w:tc>
+          <w:tcPr>
+            <w:tcW w:w="1393" w:type="dxa"/>
+          </w:tcPr>
+          <w:p>
+            <w:pPr>
+              <w:pStyle w:val="Cabealho"/>
+              <w:jc w:val="center"/>
+              <w:rPr>
+                <w:rFonts w:ascii="Arial" w:hAnsi="Arial" w:cs="Arial"/>
+                <w:b/>
+                <w:bCs/>
+              </w:rPr>
+            </w:pPr>
+          </w:p>
+        </w:tc>
+        <w:tc>
+          <w:tcPr>
+            <w:tcW w:w="1314" w:type="dxa"/>
+          </w:tcPr>
+          <w:p>
+            <w:pPr>
+              <w:pStyle w:val="Cabealho"/>
+              <w:jc w:val="center"/>
+              <w:rPr>
+                <w:rFonts w:ascii="Arial" w:hAnsi="Arial" w:cs="Arial"/>
+                <w:b/>
+                <w:bCs/>
+              </w:rPr>
+            </w:pPr>
+          </w:p>
+        </w:tc>
+        <w:tc>
+          <w:tcPr>
+            <w:tcW w:w="1351" w:type="dxa"/>
+          </w:tcPr>
+          <w:p>
+            <w:pPr>
+              <w:pStyle w:val="Cabealho"/>
+              <w:jc w:val="center"/>
+              <w:rPr>
+                <w:rFonts w:ascii="Arial" w:hAnsi="Arial" w:cs="Arial"/>
+                <w:b/>
+                <w:bCs/>
+              </w:rPr>
+            </w:pPr>
+          </w:p>
+        </w:tc>
+      </w:tr>
+    </w:tbl>
+    <w:p/>
+    <w:p/>
+    <w:p/>
+    <w:p/>
+    <w:p/>
+    <w:p/>
+    <w:p/>
+    <w:p/>
+    <w:p/>
+    <w:p/>
+    <w:p/>
+    <w:p/>
+    <w:p/>
     <w:tbl>
       <w:tblPr>
         <w:tblW w:w="9214" w:type="dxa"/>
@@ -52,6 +1656,7 @@
                 <w:rFonts w:ascii="Arial" w:hAnsi="Arial" w:cs="Arial"/>
                 <w:b/>
               </w:rPr>
+              <w:lastRenderedPageBreak/>
               <w:t>CT NO.</w:t>
             </w:r>
           </w:p>
@@ -113,7 +1718,7 @@
                 <w:bCs/>
                 <w:sz w:val="24"/>
               </w:rPr>
-              <w:t>01</w:t>
+              <w:t>02</w:t>
             </w:r>
           </w:p>
         </w:tc>
@@ -2484,7 +4089,7 @@
                 <w:bCs/>
                 <w:sz w:val="24"/>
               </w:rPr>
-              <w:t>02</w:t>
+              <w:t>03</w:t>
             </w:r>
           </w:p>
         </w:tc>
@@ -2581,15 +4186,15 @@
                 <w:b/>
                 <w:bCs/>
               </w:rPr>
-              <w:t xml:space="preserve">com </w:t>
-            </w:r>
-            <w:r>
-              <w:rPr>
-                <w:rFonts w:ascii="Arial" w:hAnsi="Arial" w:cs="Arial"/>
-                <w:b/>
-                <w:bCs/>
-              </w:rPr>
-              <w:t xml:space="preserve">a razão social “fulano” e código </w:t>
+              <w:t>com o nome fantasia</w:t>
+            </w:r>
+            <w:r>
+              <w:rPr>
+                <w:rFonts w:ascii="Arial" w:hAnsi="Arial" w:cs="Arial"/>
+                <w:b/>
+                <w:bCs/>
+              </w:rPr>
+              <w:t xml:space="preserve"> “fulano” e código </w:t>
             </w:r>
             <w:r>
               <w:rPr>
@@ -2823,7 +4428,7 @@
                 <w:rFonts w:ascii="Arial" w:hAnsi="Arial" w:cs="Arial"/>
                 <w:b/>
               </w:rPr>
-              <w:t>RAZÃO SOCIAL</w:t>
+              <w:t>NOME FANTASIA</w:t>
             </w:r>
           </w:p>
         </w:tc>
@@ -3121,11 +4726,11 @@
       <w:tblGrid>
         <w:gridCol w:w="512"/>
         <w:gridCol w:w="906"/>
-        <w:gridCol w:w="992"/>
+        <w:gridCol w:w="1134"/>
         <w:gridCol w:w="1276"/>
-        <w:gridCol w:w="1418"/>
-        <w:gridCol w:w="1275"/>
-        <w:gridCol w:w="2848"/>
+        <w:gridCol w:w="1417"/>
+        <w:gridCol w:w="1276"/>
+        <w:gridCol w:w="2706"/>
       </w:tblGrid>
       <w:tr>
         <w:trPr>
@@ -3151,14 +4756,25 @@
                 <w:szCs w:val="18"/>
               </w:rPr>
             </w:pPr>
-            <w:r>
-              <w:rPr>
-                <w:rFonts w:ascii="Arial" w:hAnsi="Arial" w:cs="Arial"/>
-                <w:b/>
-                <w:sz w:val="18"/>
-                <w:szCs w:val="18"/>
-              </w:rPr>
-              <w:t>TESTE No.</w:t>
+            <w:proofErr w:type="gramStart"/>
+            <w:r>
+              <w:rPr>
+                <w:rFonts w:ascii="Arial" w:hAnsi="Arial" w:cs="Arial"/>
+                <w:b/>
+                <w:sz w:val="18"/>
+                <w:szCs w:val="18"/>
+              </w:rPr>
+              <w:t>TESTE No</w:t>
+            </w:r>
+            <w:proofErr w:type="gramEnd"/>
+            <w:r>
+              <w:rPr>
+                <w:rFonts w:ascii="Arial" w:hAnsi="Arial" w:cs="Arial"/>
+                <w:b/>
+                <w:sz w:val="18"/>
+                <w:szCs w:val="18"/>
+              </w:rPr>
+              <w:t>.</w:t>
             </w:r>
           </w:p>
         </w:tc>
@@ -3195,7 +4811,7 @@
         </w:tc>
         <w:tc>
           <w:tcPr>
-            <w:tcW w:w="992" w:type="dxa"/>
+            <w:tcW w:w="1134" w:type="dxa"/>
             <w:tcBorders>
               <w:bottom w:val="single" w:sz="4" w:space="0" w:color="auto"/>
             </w:tcBorders>
@@ -3220,7 +4836,7 @@
                 <w:sz w:val="18"/>
                 <w:szCs w:val="18"/>
               </w:rPr>
-              <w:t>RAZAO SOCIAL</w:t>
+              <w:t>NOME FANTASIA</w:t>
             </w:r>
           </w:p>
         </w:tc>
@@ -3257,7 +4873,7 @@
         </w:tc>
         <w:tc>
           <w:tcPr>
-            <w:tcW w:w="1418" w:type="dxa"/>
+            <w:tcW w:w="1417" w:type="dxa"/>
             <w:tcBorders>
               <w:bottom w:val="single" w:sz="4" w:space="0" w:color="auto"/>
             </w:tcBorders>
@@ -3288,7 +4904,7 @@
         </w:tc>
         <w:tc>
           <w:tcPr>
-            <w:tcW w:w="1275" w:type="dxa"/>
+            <w:tcW w:w="1276" w:type="dxa"/>
             <w:tcBorders>
               <w:bottom w:val="single" w:sz="4" w:space="0" w:color="auto"/>
             </w:tcBorders>
@@ -3320,7 +4936,7 @@
         </w:tc>
         <w:tc>
           <w:tcPr>
-            <w:tcW w:w="2848" w:type="dxa"/>
+            <w:tcW w:w="2706" w:type="dxa"/>
             <w:tcBorders>
               <w:bottom w:val="single" w:sz="4" w:space="0" w:color="auto"/>
             </w:tcBorders>
@@ -3428,7 +5044,7 @@
         </w:tc>
         <w:tc>
           <w:tcPr>
-            <w:tcW w:w="992" w:type="dxa"/>
+            <w:tcW w:w="1134" w:type="dxa"/>
             <w:vAlign w:val="center"/>
           </w:tcPr>
           <w:p>
@@ -3482,7 +5098,7 @@
         </w:tc>
         <w:tc>
           <w:tcPr>
-            <w:tcW w:w="1418" w:type="dxa"/>
+            <w:tcW w:w="1417" w:type="dxa"/>
             <w:vAlign w:val="center"/>
           </w:tcPr>
           <w:p>
@@ -3509,7 +5125,7 @@
         </w:tc>
         <w:tc>
           <w:tcPr>
-            <w:tcW w:w="1275" w:type="dxa"/>
+            <w:tcW w:w="1276" w:type="dxa"/>
             <w:vAlign w:val="center"/>
           </w:tcPr>
           <w:p>
@@ -3536,7 +5152,7 @@
         </w:tc>
         <w:tc>
           <w:tcPr>
-            <w:tcW w:w="2848" w:type="dxa"/>
+            <w:tcW w:w="2706" w:type="dxa"/>
             <w:vAlign w:val="center"/>
           </w:tcPr>
           <w:p>
@@ -3649,7 +5265,7 @@
         </w:tc>
         <w:tc>
           <w:tcPr>
-            <w:tcW w:w="992" w:type="dxa"/>
+            <w:tcW w:w="1134" w:type="dxa"/>
             <w:vAlign w:val="center"/>
           </w:tcPr>
           <w:p>
@@ -3703,7 +5319,7 @@
         </w:tc>
         <w:tc>
           <w:tcPr>
-            <w:tcW w:w="1418" w:type="dxa"/>
+            <w:tcW w:w="1417" w:type="dxa"/>
             <w:vAlign w:val="center"/>
           </w:tcPr>
           <w:p>
@@ -3730,7 +5346,7 @@
         </w:tc>
         <w:tc>
           <w:tcPr>
-            <w:tcW w:w="1275" w:type="dxa"/>
+            <w:tcW w:w="1276" w:type="dxa"/>
             <w:vAlign w:val="center"/>
           </w:tcPr>
           <w:p>
@@ -3757,7 +5373,7 @@
         </w:tc>
         <w:tc>
           <w:tcPr>
-            <w:tcW w:w="2848" w:type="dxa"/>
+            <w:tcW w:w="2706" w:type="dxa"/>
             <w:vAlign w:val="center"/>
           </w:tcPr>
           <w:p>
@@ -3870,7 +5486,7 @@
         </w:tc>
         <w:tc>
           <w:tcPr>
-            <w:tcW w:w="992" w:type="dxa"/>
+            <w:tcW w:w="1134" w:type="dxa"/>
             <w:vAlign w:val="center"/>
           </w:tcPr>
           <w:p>
@@ -3924,7 +5540,7 @@
         </w:tc>
         <w:tc>
           <w:tcPr>
-            <w:tcW w:w="1418" w:type="dxa"/>
+            <w:tcW w:w="1417" w:type="dxa"/>
             <w:vAlign w:val="center"/>
           </w:tcPr>
           <w:p>
@@ -3955,7 +5571,7 @@
         </w:tc>
         <w:tc>
           <w:tcPr>
-            <w:tcW w:w="1275" w:type="dxa"/>
+            <w:tcW w:w="1276" w:type="dxa"/>
             <w:vAlign w:val="center"/>
           </w:tcPr>
           <w:p>
@@ -3986,7 +5602,7 @@
         </w:tc>
         <w:tc>
           <w:tcPr>
-            <w:tcW w:w="2848" w:type="dxa"/>
+            <w:tcW w:w="2706" w:type="dxa"/>
             <w:vAlign w:val="center"/>
           </w:tcPr>
           <w:p>
@@ -4094,7 +5710,7 @@
         </w:tc>
         <w:tc>
           <w:tcPr>
-            <w:tcW w:w="992" w:type="dxa"/>
+            <w:tcW w:w="1134" w:type="dxa"/>
             <w:vAlign w:val="center"/>
           </w:tcPr>
           <w:p>
@@ -4148,7 +5764,7 @@
         </w:tc>
         <w:tc>
           <w:tcPr>
-            <w:tcW w:w="1418" w:type="dxa"/>
+            <w:tcW w:w="1417" w:type="dxa"/>
             <w:vAlign w:val="center"/>
           </w:tcPr>
           <w:p>
@@ -4179,7 +5795,7 @@
         </w:tc>
         <w:tc>
           <w:tcPr>
-            <w:tcW w:w="1275" w:type="dxa"/>
+            <w:tcW w:w="1276" w:type="dxa"/>
             <w:vAlign w:val="center"/>
           </w:tcPr>
           <w:p>
@@ -4210,7 +5826,7 @@
         </w:tc>
         <w:tc>
           <w:tcPr>
-            <w:tcW w:w="2848" w:type="dxa"/>
+            <w:tcW w:w="2706" w:type="dxa"/>
             <w:vAlign w:val="center"/>
           </w:tcPr>
           <w:p>
@@ -4300,7 +5916,7 @@
         </w:tc>
         <w:tc>
           <w:tcPr>
-            <w:tcW w:w="992" w:type="dxa"/>
+            <w:tcW w:w="1134" w:type="dxa"/>
             <w:vAlign w:val="center"/>
           </w:tcPr>
           <w:p>
@@ -4358,7 +5974,7 @@
         </w:tc>
         <w:tc>
           <w:tcPr>
-            <w:tcW w:w="1418" w:type="dxa"/>
+            <w:tcW w:w="1417" w:type="dxa"/>
             <w:vAlign w:val="center"/>
           </w:tcPr>
           <w:p>
@@ -4385,7 +6001,7 @@
         </w:tc>
         <w:tc>
           <w:tcPr>
-            <w:tcW w:w="1275" w:type="dxa"/>
+            <w:tcW w:w="1276" w:type="dxa"/>
             <w:vAlign w:val="center"/>
           </w:tcPr>
           <w:p>
@@ -4412,7 +6028,7 @@
         </w:tc>
         <w:tc>
           <w:tcPr>
-            <w:tcW w:w="2848" w:type="dxa"/>
+            <w:tcW w:w="2706" w:type="dxa"/>
             <w:vAlign w:val="center"/>
           </w:tcPr>
           <w:p>
@@ -5021,7 +6637,7 @@
                 <w:bCs/>
                 <w:sz w:val="24"/>
               </w:rPr>
-              <w:t>03</w:t>
+              <w:t>04</w:t>
             </w:r>
           </w:p>
         </w:tc>
@@ -5057,6 +6673,14 @@
                 <w:bCs/>
               </w:rPr>
               <w:t>RESERVA</w:t>
+            </w:r>
+            <w:r>
+              <w:rPr>
+                <w:rFonts w:ascii="Arial" w:hAnsi="Arial" w:cs="Arial"/>
+                <w:b/>
+                <w:bCs/>
+              </w:rPr>
+              <w:t xml:space="preserve"> PREENCHENDO MANUALMENTE O CÓDIGO</w:t>
             </w:r>
           </w:p>
         </w:tc>
@@ -5117,25 +6741,7 @@
                 <w:b/>
                 <w:bCs/>
               </w:rPr>
-              <w:t>Teste número 3 do caso de teste 1 executado previamente.</w:t>
-            </w:r>
-          </w:p>
-          <w:p>
-            <w:pPr>
-              <w:pStyle w:val="Cabealho"/>
-              <w:rPr>
-                <w:rFonts w:ascii="Arial" w:hAnsi="Arial" w:cs="Arial"/>
-                <w:b/>
-                <w:bCs/>
-              </w:rPr>
-            </w:pPr>
-            <w:r>
-              <w:rPr>
-                <w:rFonts w:ascii="Arial" w:hAnsi="Arial" w:cs="Arial"/>
-                <w:b/>
-                <w:bCs/>
-              </w:rPr>
-              <w:t>Teste número 3 do caso de teste 2 executado previamente.</w:t>
+              <w:t>Clientes e máquinas previamente cadastrados.</w:t>
             </w:r>
           </w:p>
         </w:tc>
@@ -5476,13 +7082,34 @@
                 <w:b/>
                 <w:bCs/>
               </w:rPr>
+              <w:t>VALIDAÇÃO DE DADOS INVÁLIDOS</w:t>
+            </w:r>
+          </w:p>
+          <w:p>
+            <w:pPr>
+              <w:spacing w:after="0" w:line="240" w:lineRule="auto"/>
+              <w:rPr>
+                <w:rFonts w:ascii="Arial" w:hAnsi="Arial" w:cs="Arial"/>
+                <w:b/>
+                <w:bCs/>
+              </w:rPr>
+            </w:pPr>
+            <w:r>
+              <w:rPr>
+                <w:rFonts w:ascii="Arial" w:hAnsi="Arial" w:cs="Arial"/>
+                <w:b/>
+                <w:bCs/>
+              </w:rPr>
               <w:t>AÇÃO DO BOTÃO CANCELAR RETORNA PARA A TELA INICIAL</w:t>
             </w:r>
           </w:p>
         </w:tc>
       </w:tr>
     </w:tbl>
-    <w:p/>
+    <w:p>
+      <w:bookmarkStart w:id="0" w:name="_GoBack"/>
+      <w:bookmarkEnd w:id="0"/>
+    </w:p>
     <w:tbl>
       <w:tblPr>
         <w:tblW w:w="9214" w:type="dxa"/>
@@ -5531,6 +7158,7 @@
                 <w:szCs w:val="16"/>
               </w:rPr>
             </w:pPr>
+            <w:proofErr w:type="gramStart"/>
             <w:r>
               <w:rPr>
                 <w:rFonts w:ascii="Arial" w:hAnsi="Arial" w:cs="Arial"/>
@@ -5538,7 +7166,17 @@
                 <w:sz w:val="16"/>
                 <w:szCs w:val="16"/>
               </w:rPr>
-              <w:t>TESTE No.</w:t>
+              <w:t>TESTE No</w:t>
+            </w:r>
+            <w:proofErr w:type="gramEnd"/>
+            <w:r>
+              <w:rPr>
+                <w:rFonts w:ascii="Arial" w:hAnsi="Arial" w:cs="Arial"/>
+                <w:b/>
+                <w:sz w:val="16"/>
+                <w:szCs w:val="16"/>
+              </w:rPr>
+              <w:t>.</w:t>
             </w:r>
           </w:p>
         </w:tc>
@@ -5569,7 +7207,7 @@
                 <w:sz w:val="16"/>
                 <w:szCs w:val="16"/>
               </w:rPr>
-              <w:t>BOTÃO CLIENTES</w:t>
+              <w:t>CÓDIGO (GROUP BOX CLIENTE)</w:t>
             </w:r>
           </w:p>
         </w:tc>
@@ -5600,7 +7238,25 @@
                 <w:sz w:val="16"/>
                 <w:szCs w:val="16"/>
               </w:rPr>
-              <w:t>BOTÃO MÁQUINAS</w:t>
+              <w:t xml:space="preserve">CÓDIGO (GROUP BOX </w:t>
+            </w:r>
+            <w:r>
+              <w:rPr>
+                <w:rFonts w:ascii="Arial" w:hAnsi="Arial" w:cs="Arial"/>
+                <w:b/>
+                <w:sz w:val="16"/>
+                <w:szCs w:val="16"/>
+              </w:rPr>
+              <w:t>MÁQUINA</w:t>
+            </w:r>
+            <w:r>
+              <w:rPr>
+                <w:rFonts w:ascii="Arial" w:hAnsi="Arial" w:cs="Arial"/>
+                <w:b/>
+                <w:sz w:val="16"/>
+                <w:szCs w:val="16"/>
+              </w:rPr>
+              <w:t>)</w:t>
             </w:r>
           </w:p>
         </w:tc>
@@ -5642,8 +7298,6 @@
               </w:rPr>
               <w:t>CADASTRAR</w:t>
             </w:r>
-            <w:bookmarkStart w:id="0" w:name="_GoBack"/>
-            <w:bookmarkEnd w:id="0"/>
           </w:p>
         </w:tc>
         <w:tc>
@@ -5772,7 +7426,7 @@
                 <w:sz w:val="18"/>
                 <w:szCs w:val="18"/>
               </w:rPr>
-              <w:t>CLICAR</w:t>
+              <w:t>CLI123</w:t>
             </w:r>
           </w:p>
         </w:tc>
@@ -5799,7 +7453,7 @@
                 <w:sz w:val="18"/>
                 <w:szCs w:val="18"/>
               </w:rPr>
-              <w:t>CLICAR</w:t>
+              <w:t>MAQ123</w:t>
             </w:r>
           </w:p>
         </w:tc>
@@ -5939,7 +7593,7 @@
                 <w:sz w:val="18"/>
                 <w:szCs w:val="18"/>
               </w:rPr>
-              <w:t>CLICAR</w:t>
+              <w:t>CLI123</w:t>
             </w:r>
           </w:p>
         </w:tc>
@@ -5970,12 +7624,183 @@
                 <w:sz w:val="18"/>
                 <w:szCs w:val="18"/>
               </w:rPr>
+              <w:t>MAQ123</w:t>
+            </w:r>
+          </w:p>
+        </w:tc>
+        <w:tc>
+          <w:tcPr>
+            <w:tcW w:w="1276" w:type="dxa"/>
+            <w:vAlign w:val="center"/>
+          </w:tcPr>
+          <w:p>
+            <w:pPr>
+              <w:pStyle w:val="Cabealho"/>
+              <w:jc w:val="center"/>
+              <w:rPr>
+                <w:rFonts w:ascii="Arial" w:hAnsi="Arial" w:cs="Arial"/>
+                <w:bCs/>
+                <w:sz w:val="18"/>
+                <w:szCs w:val="18"/>
+              </w:rPr>
+            </w:pPr>
+            <w:r>
+              <w:rPr>
+                <w:rFonts w:ascii="Arial" w:hAnsi="Arial" w:cs="Arial"/>
+                <w:bCs/>
+                <w:sz w:val="18"/>
+                <w:szCs w:val="18"/>
+              </w:rPr>
+              <w:t>NÃO CLICAR</w:t>
+            </w:r>
+          </w:p>
+        </w:tc>
+        <w:tc>
+          <w:tcPr>
+            <w:tcW w:w="1417" w:type="dxa"/>
+            <w:vAlign w:val="center"/>
+          </w:tcPr>
+          <w:p>
+            <w:pPr>
+              <w:pStyle w:val="Cabealho"/>
+              <w:jc w:val="center"/>
+              <w:rPr>
+                <w:rFonts w:ascii="Arial" w:hAnsi="Arial" w:cs="Arial"/>
+                <w:bCs/>
+                <w:sz w:val="18"/>
+                <w:szCs w:val="18"/>
+              </w:rPr>
+            </w:pPr>
+            <w:r>
+              <w:rPr>
+                <w:rFonts w:ascii="Arial" w:hAnsi="Arial" w:cs="Arial"/>
+                <w:bCs/>
+                <w:sz w:val="18"/>
+                <w:szCs w:val="18"/>
+              </w:rPr>
               <w:t>CLICAR</w:t>
             </w:r>
           </w:p>
         </w:tc>
         <w:tc>
           <w:tcPr>
+            <w:tcW w:w="3544" w:type="dxa"/>
+            <w:vAlign w:val="center"/>
+          </w:tcPr>
+          <w:p>
+            <w:pPr>
+              <w:pStyle w:val="Cabealho"/>
+              <w:jc w:val="center"/>
+              <w:rPr>
+                <w:rFonts w:ascii="Arial" w:hAnsi="Arial" w:cs="Arial"/>
+                <w:bCs/>
+                <w:sz w:val="18"/>
+                <w:szCs w:val="18"/>
+              </w:rPr>
+            </w:pPr>
+            <w:r>
+              <w:rPr>
+                <w:rFonts w:ascii="Arial" w:hAnsi="Arial" w:cs="Arial"/>
+                <w:bCs/>
+                <w:sz w:val="18"/>
+                <w:szCs w:val="18"/>
+              </w:rPr>
+              <w:t>SISTEMA VOLTA PARA A TELA INICIAL</w:t>
+            </w:r>
+          </w:p>
+        </w:tc>
+      </w:tr>
+      <w:tr>
+        <w:trPr>
+          <w:trHeight w:val="507"/>
+        </w:trPr>
+        <w:tc>
+          <w:tcPr>
+            <w:tcW w:w="709" w:type="dxa"/>
+            <w:vAlign w:val="center"/>
+          </w:tcPr>
+          <w:p>
+            <w:pPr>
+              <w:pStyle w:val="Cabealho"/>
+              <w:jc w:val="center"/>
+              <w:rPr>
+                <w:rFonts w:ascii="Arial" w:hAnsi="Arial" w:cs="Arial"/>
+                <w:bCs/>
+                <w:sz w:val="18"/>
+                <w:szCs w:val="18"/>
+              </w:rPr>
+            </w:pPr>
+            <w:r>
+              <w:rPr>
+                <w:rFonts w:ascii="Arial" w:hAnsi="Arial" w:cs="Arial"/>
+                <w:bCs/>
+                <w:sz w:val="18"/>
+                <w:szCs w:val="18"/>
+              </w:rPr>
+              <w:t>3</w:t>
+            </w:r>
+          </w:p>
+        </w:tc>
+        <w:tc>
+          <w:tcPr>
+            <w:tcW w:w="993" w:type="dxa"/>
+            <w:vAlign w:val="center"/>
+          </w:tcPr>
+          <w:p>
+            <w:pPr>
+              <w:pStyle w:val="Cabealho"/>
+              <w:jc w:val="center"/>
+              <w:rPr>
+                <w:rFonts w:ascii="Arial" w:hAnsi="Arial" w:cs="Arial"/>
+                <w:bCs/>
+                <w:sz w:val="18"/>
+                <w:szCs w:val="18"/>
+              </w:rPr>
+            </w:pPr>
+            <w:r>
+              <w:rPr>
+                <w:rFonts w:ascii="Arial" w:hAnsi="Arial" w:cs="Arial"/>
+                <w:bCs/>
+                <w:sz w:val="18"/>
+                <w:szCs w:val="18"/>
+              </w:rPr>
+              <w:t>CÓDIGO INVALIDO</w:t>
+            </w:r>
+          </w:p>
+        </w:tc>
+        <w:tc>
+          <w:tcPr>
+            <w:tcW w:w="1275" w:type="dxa"/>
+            <w:vAlign w:val="center"/>
+          </w:tcPr>
+          <w:p>
+            <w:pPr>
+              <w:pStyle w:val="Cabealho"/>
+              <w:tabs>
+                <w:tab w:val="left" w:pos="180"/>
+                <w:tab w:val="center" w:pos="639"/>
+              </w:tabs>
+              <w:jc w:val="center"/>
+              <w:rPr>
+                <w:rFonts w:ascii="Arial" w:hAnsi="Arial" w:cs="Arial"/>
+                <w:bCs/>
+                <w:sz w:val="18"/>
+                <w:szCs w:val="18"/>
+              </w:rPr>
+            </w:pPr>
+            <w:r>
+              <w:rPr>
+                <w:rFonts w:ascii="Arial" w:hAnsi="Arial" w:cs="Arial"/>
+                <w:bCs/>
+                <w:sz w:val="18"/>
+                <w:szCs w:val="18"/>
+              </w:rPr>
+              <w:t>CODIGO INVALIDO</w:t>
+            </w:r>
+          </w:p>
+        </w:tc>
+        <w:tc>
+          <w:tcPr>
             <w:tcW w:w="1276" w:type="dxa"/>
             <w:vAlign w:val="center"/>
           </w:tcPr>
@@ -5997,12 +7822,201 @@
                 <w:sz w:val="18"/>
                 <w:szCs w:val="18"/>
               </w:rPr>
+              <w:t>CLICAR</w:t>
+            </w:r>
+          </w:p>
+        </w:tc>
+        <w:tc>
+          <w:tcPr>
+            <w:tcW w:w="1417" w:type="dxa"/>
+            <w:vAlign w:val="center"/>
+          </w:tcPr>
+          <w:p>
+            <w:pPr>
+              <w:pStyle w:val="Cabealho"/>
+              <w:jc w:val="center"/>
+              <w:rPr>
+                <w:rFonts w:ascii="Arial" w:hAnsi="Arial" w:cs="Arial"/>
+                <w:bCs/>
+                <w:sz w:val="18"/>
+                <w:szCs w:val="18"/>
+              </w:rPr>
+            </w:pPr>
+            <w:r>
+              <w:rPr>
+                <w:rFonts w:ascii="Arial" w:hAnsi="Arial" w:cs="Arial"/>
+                <w:bCs/>
+                <w:sz w:val="18"/>
+                <w:szCs w:val="18"/>
+              </w:rPr>
               <w:t>NÃO CLICAR</w:t>
             </w:r>
           </w:p>
         </w:tc>
         <w:tc>
           <w:tcPr>
+            <w:tcW w:w="3544" w:type="dxa"/>
+            <w:vAlign w:val="center"/>
+          </w:tcPr>
+          <w:p>
+            <w:pPr>
+              <w:pStyle w:val="Cabealho"/>
+              <w:jc w:val="center"/>
+              <w:rPr>
+                <w:rFonts w:ascii="Arial" w:hAnsi="Arial" w:cs="Arial"/>
+                <w:bCs/>
+                <w:sz w:val="18"/>
+                <w:szCs w:val="18"/>
+              </w:rPr>
+            </w:pPr>
+            <w:r>
+              <w:rPr>
+                <w:rFonts w:ascii="Arial" w:hAnsi="Arial" w:cs="Arial"/>
+                <w:bCs/>
+                <w:sz w:val="18"/>
+                <w:szCs w:val="18"/>
+              </w:rPr>
+              <w:t xml:space="preserve">ERRO: </w:t>
+            </w:r>
+            <w:r>
+              <w:rPr>
+                <w:rFonts w:ascii="Arial" w:hAnsi="Arial" w:cs="Arial"/>
+                <w:bCs/>
+                <w:sz w:val="18"/>
+                <w:szCs w:val="18"/>
+              </w:rPr>
+              <w:t>DADOS INVÁLIDOS</w:t>
+            </w:r>
+            <w:r>
+              <w:rPr>
+                <w:rFonts w:ascii="Arial" w:hAnsi="Arial" w:cs="Arial"/>
+                <w:bCs/>
+                <w:sz w:val="18"/>
+                <w:szCs w:val="18"/>
+              </w:rPr>
+              <w:t xml:space="preserve"> INFORMADOS</w:t>
+            </w:r>
+          </w:p>
+        </w:tc>
+      </w:tr>
+      <w:tr>
+        <w:trPr>
+          <w:trHeight w:val="507"/>
+        </w:trPr>
+        <w:tc>
+          <w:tcPr>
+            <w:tcW w:w="709" w:type="dxa"/>
+            <w:vAlign w:val="center"/>
+          </w:tcPr>
+          <w:p>
+            <w:pPr>
+              <w:pStyle w:val="Cabealho"/>
+              <w:jc w:val="center"/>
+              <w:rPr>
+                <w:rFonts w:ascii="Arial" w:hAnsi="Arial" w:cs="Arial"/>
+                <w:bCs/>
+                <w:sz w:val="18"/>
+                <w:szCs w:val="18"/>
+              </w:rPr>
+            </w:pPr>
+            <w:r>
+              <w:rPr>
+                <w:rFonts w:ascii="Arial" w:hAnsi="Arial" w:cs="Arial"/>
+                <w:bCs/>
+                <w:sz w:val="18"/>
+                <w:szCs w:val="18"/>
+              </w:rPr>
+              <w:t>4</w:t>
+            </w:r>
+          </w:p>
+        </w:tc>
+        <w:tc>
+          <w:tcPr>
+            <w:tcW w:w="993" w:type="dxa"/>
+            <w:vAlign w:val="center"/>
+          </w:tcPr>
+          <w:p>
+            <w:pPr>
+              <w:pStyle w:val="Cabealho"/>
+              <w:jc w:val="center"/>
+              <w:rPr>
+                <w:rFonts w:ascii="Arial" w:hAnsi="Arial" w:cs="Arial"/>
+                <w:bCs/>
+                <w:sz w:val="18"/>
+                <w:szCs w:val="18"/>
+              </w:rPr>
+            </w:pPr>
+            <w:r>
+              <w:rPr>
+                <w:rFonts w:ascii="Arial" w:hAnsi="Arial" w:cs="Arial"/>
+                <w:bCs/>
+                <w:sz w:val="18"/>
+                <w:szCs w:val="18"/>
+              </w:rPr>
+              <w:t>VAZIO</w:t>
+            </w:r>
+          </w:p>
+        </w:tc>
+        <w:tc>
+          <w:tcPr>
+            <w:tcW w:w="1275" w:type="dxa"/>
+            <w:vAlign w:val="center"/>
+          </w:tcPr>
+          <w:p>
+            <w:pPr>
+              <w:pStyle w:val="Cabealho"/>
+              <w:tabs>
+                <w:tab w:val="left" w:pos="180"/>
+                <w:tab w:val="center" w:pos="639"/>
+              </w:tabs>
+              <w:jc w:val="center"/>
+              <w:rPr>
+                <w:rFonts w:ascii="Arial" w:hAnsi="Arial" w:cs="Arial"/>
+                <w:bCs/>
+                <w:sz w:val="18"/>
+                <w:szCs w:val="18"/>
+              </w:rPr>
+            </w:pPr>
+            <w:r>
+              <w:rPr>
+                <w:rFonts w:ascii="Arial" w:hAnsi="Arial" w:cs="Arial"/>
+                <w:bCs/>
+                <w:sz w:val="18"/>
+                <w:szCs w:val="18"/>
+              </w:rPr>
+              <w:t>VAZIO</w:t>
+            </w:r>
+          </w:p>
+        </w:tc>
+        <w:tc>
+          <w:tcPr>
+            <w:tcW w:w="1276" w:type="dxa"/>
+            <w:vAlign w:val="center"/>
+          </w:tcPr>
+          <w:p>
+            <w:pPr>
+              <w:pStyle w:val="Cabealho"/>
+              <w:jc w:val="center"/>
+              <w:rPr>
+                <w:rFonts w:ascii="Arial" w:hAnsi="Arial" w:cs="Arial"/>
+                <w:bCs/>
+                <w:sz w:val="18"/>
+                <w:szCs w:val="18"/>
+              </w:rPr>
+            </w:pPr>
+            <w:r>
+              <w:rPr>
+                <w:rFonts w:ascii="Arial" w:hAnsi="Arial" w:cs="Arial"/>
+                <w:bCs/>
+                <w:sz w:val="18"/>
+                <w:szCs w:val="18"/>
+              </w:rPr>
+              <w:t>CLICAR</w:t>
+            </w:r>
+          </w:p>
+        </w:tc>
+        <w:tc>
+          <w:tcPr>
             <w:tcW w:w="1417" w:type="dxa"/>
             <w:vAlign w:val="center"/>
           </w:tcPr>
@@ -6024,7 +8038,7 @@
                 <w:sz w:val="18"/>
                 <w:szCs w:val="18"/>
               </w:rPr>
-              <w:t>CLICAR</w:t>
+              <w:t>NÃO CLICAR</w:t>
             </w:r>
           </w:p>
         </w:tc>
@@ -6051,7 +8065,7 @@
                 <w:sz w:val="18"/>
                 <w:szCs w:val="18"/>
               </w:rPr>
-              <w:t>SISTEMA VOLTA PARA A TELA INICIAL</w:t>
+              <w:t>ERRO: CAMPOS OBRIGATÓRIOS NÃO INFORMADOS</w:t>
             </w:r>
           </w:p>
         </w:tc>
@@ -6623,7 +8637,7 @@
         </mc:Choice>
         <mc:Fallback>
           <w:pict>
-            <v:shapetype w14:anchorId="5D60FBCB" id="_x0000_t32" coordsize="21600,21600" o:spt="32" o:oned="t" path="m,l21600,21600e" filled="f">
+            <v:shapetype w14:anchorId="11D28D8E" id="_x0000_t32" coordsize="21600,21600" o:spt="32" o:oned="t" path="m,l21600,21600e" filled="f">
               <v:path arrowok="t" fillok="f" o:connecttype="none"/>
               <o:lock v:ext="edit" shapetype="t"/>
             </v:shapetype>
@@ -7940,7 +9954,7 @@
 </file>
 
 <file path=customXml/itemProps1.xml><?xml version="1.0" encoding="utf-8"?>
-<ds:datastoreItem xmlns:ds="http://schemas.openxmlformats.org/officeDocument/2006/customXml" ds:itemID="{6F5F2657-416D-49B0-A37A-F9C46893F30B}">
+<ds:datastoreItem xmlns:ds="http://schemas.openxmlformats.org/officeDocument/2006/customXml" ds:itemID="{D8A4D75F-7547-4D12-BA7E-6B803C27032C}">
   <ds:schemaRefs>
     <ds:schemaRef ds:uri="http://schemas.openxmlformats.org/officeDocument/2006/bibliography"/>
   </ds:schemaRefs>

</xml_diff>